<commit_message>
Update after meeting with Jian
Signed-off-by: John Knight <john.knight@dependablecomputing.com>
</commit_message>
<xml_diff>
--- a/Tools/HASE.2017.Tool Support.9.9.docx
+++ b/Tools/HASE.2017.Tool Support.9.9.docx
@@ -10,7 +10,13 @@
         <w:t>A</w:t>
       </w:r>
       <w:r>
-        <w:t xml:space="preserve"> Tool for </w:t>
+        <w:t xml:space="preserve"> </w:t>
+      </w:r>
+      <w:r>
+        <w:t>Toolset</w:t>
+      </w:r>
+      <w:r>
+        <w:t xml:space="preserve"> for </w:t>
       </w:r>
       <w:r>
         <w:t>Analyzing</w:t>
@@ -129,7 +135,25 @@
         <w:t xml:space="preserve">— </w:t>
       </w:r>
       <w:r>
-        <w:t xml:space="preserve">Software systems that interact with the real world should observe constraints inherent in the real world. The concept of real-world type system has shown great potential in checking programs against real-world constraints. In order to support developing and using real-world type systems, we developed a tool for Java. The tool provides all the capabilities needed for applying a real-world type system. The tool was </w:t>
+        <w:t xml:space="preserve">Software systems that interact with the real world should observe constraints inherent in the real world. The concept of real-world type system has shown great potential in checking programs against real-world constraints. In order to support developing and using real-world type systems, we developed a </w:t>
+      </w:r>
+      <w:r>
+        <w:t>toolset</w:t>
+      </w:r>
+      <w:r>
+        <w:t xml:space="preserve"> for Java. The </w:t>
+      </w:r>
+      <w:r>
+        <w:t>toolset</w:t>
+      </w:r>
+      <w:r>
+        <w:t xml:space="preserve"> provides all the capabilities needed for applying a real-world type system. The </w:t>
+      </w:r>
+      <w:r>
+        <w:t>toolset</w:t>
+      </w:r>
+      <w:r>
+        <w:t xml:space="preserve"> was </w:t>
       </w:r>
       <w:r>
         <w:t>validated by applying to</w:t>
@@ -179,7 +203,7 @@
         <w:t xml:space="preserve">Keywords— </w:t>
       </w:r>
       <w:r>
-        <w:t>Tool</w:t>
+        <w:t>Toolset</w:t>
       </w:r>
       <w:r>
         <w:t xml:space="preserve">, real-world types, software </w:t>
@@ -376,7 +400,7 @@
         <w:rPr>
           <w:i/>
         </w:rPr>
-        <w:t>Osprey</w:t>
+        <w:t>Falcon</w:t>
       </w:r>
       <w:r>
         <w:t xml:space="preserve">, </w:t>
@@ -385,7 +409,10 @@
         <w:t xml:space="preserve">a </w:t>
       </w:r>
       <w:r>
-        <w:t xml:space="preserve">tool </w:t>
+        <w:t>toolset</w:t>
+      </w:r>
+      <w:r>
+        <w:t xml:space="preserve"> </w:t>
       </w:r>
       <w:r>
         <w:t xml:space="preserve">designed and developed to support </w:t>
@@ -397,7 +424,13 @@
         <w:t>Java.</w:t>
       </w:r>
       <w:r>
-        <w:t xml:space="preserve"> The tool provides the support for (1) manipulating real-world type system, (2) conducting analysis techniques provided by real-world type systems, (3) facilitating </w:t>
+        <w:t xml:space="preserve"> The </w:t>
+      </w:r>
+      <w:r>
+        <w:t>toolset</w:t>
+      </w:r>
+      <w:r>
+        <w:t xml:space="preserve"> provides the support for (1) manipulating real-world type system, (2) conducting analysis techniques provided by real-world type systems, (3) facilitating </w:t>
       </w:r>
       <w:r>
         <w:t xml:space="preserve">the </w:t>
@@ -411,7 +444,13 @@
         <w:pStyle w:val="BodyText"/>
       </w:pPr>
       <w:r>
-        <w:t>The tool has been validated</w:t>
+        <w:t xml:space="preserve">The </w:t>
+      </w:r>
+      <w:r>
+        <w:t>toolset</w:t>
+      </w:r>
+      <w:r>
+        <w:t xml:space="preserve"> has been validated</w:t>
       </w:r>
       <w:r>
         <w:t xml:space="preserve"> and tested</w:t>
@@ -435,7 +474,13 @@
         <w:t xml:space="preserve"> were developed for open-source software projects [CITE, CITE]</w:t>
       </w:r>
       <w:r>
-        <w:t xml:space="preserve">. The results of the case studies showed that the tool (1) clearly supports user management of real-world type systems, (2) effectively synthesizes candidates of real-world type systems for faster development, and (3) successfully locates </w:t>
+        <w:t xml:space="preserve">. The results of the case studies showed that the </w:t>
+      </w:r>
+      <w:r>
+        <w:t>toolset</w:t>
+      </w:r>
+      <w:r>
+        <w:t xml:space="preserve"> (1) clearly supports user management of real-world type systems, (2) effectively synthesizes candidates of real-world type systems for faster development, and (3) successfully locates </w:t>
       </w:r>
       <w:r>
         <w:t>fault</w:t>
@@ -462,7 +507,19 @@
         <w:t>s paper is organized as below: S</w:t>
       </w:r>
       <w:r>
-        <w:t xml:space="preserve">ection II introduces objective and goals of the tool. Section III presents the design of the tool. Section IV describes the validation of the design. Section V and VI present the related work and conclusion. </w:t>
+        <w:t xml:space="preserve">ection II introduces objective and goals of the </w:t>
+      </w:r>
+      <w:r>
+        <w:t>toolset</w:t>
+      </w:r>
+      <w:r>
+        <w:t xml:space="preserve">. Section III presents the design of the </w:t>
+      </w:r>
+      <w:r>
+        <w:t>toolset</w:t>
+      </w:r>
+      <w:r>
+        <w:t xml:space="preserve">. Section IV describes the validation of the design. Section V and VI present the related work and conclusion. </w:t>
       </w:r>
     </w:p>
     <w:p>
@@ -488,10 +545,21 @@
         <w:t xml:space="preserve">The </w:t>
       </w:r>
       <w:r>
-        <w:t>primary</w:t>
-      </w:r>
-      <w:r>
-        <w:t xml:space="preserve"> objective of the tool is to support </w:t>
+        <w:t>primar</w:t>
+      </w:r>
+      <w:bookmarkStart w:id="2" w:name="_GoBack"/>
+      <w:bookmarkEnd w:id="2"/>
+      <w:r>
+        <w:t>y</w:t>
+      </w:r>
+      <w:r>
+        <w:t xml:space="preserve"> objective of the </w:t>
+      </w:r>
+      <w:r>
+        <w:t>toolset</w:t>
+      </w:r>
+      <w:r>
+        <w:t xml:space="preserve"> is to support </w:t>
       </w:r>
       <w:r>
         <w:t>efficient</w:t>
@@ -506,7 +574,13 @@
         <w:t xml:space="preserve">. </w:t>
       </w:r>
       <w:r>
-        <w:t xml:space="preserve">To accomplish this objective, the tool </w:t>
+        <w:t xml:space="preserve">To accomplish this objective, the </w:t>
+      </w:r>
+      <w:r>
+        <w:t>toolset</w:t>
+      </w:r>
+      <w:r>
+        <w:t xml:space="preserve"> </w:t>
       </w:r>
       <w:r>
         <w:t>was</w:t>
@@ -538,7 +612,13 @@
         <w:t>T</w:t>
       </w:r>
       <w:r>
-        <w:t xml:space="preserve">he tool should support </w:t>
+        <w:t xml:space="preserve">he </w:t>
+      </w:r>
+      <w:r>
+        <w:t>toolset</w:t>
+      </w:r>
+      <w:r>
+        <w:t xml:space="preserve"> should support </w:t>
       </w:r>
       <w:r>
         <w:t xml:space="preserve">the </w:t>
@@ -612,7 +692,13 @@
         <w:t>. T</w:t>
       </w:r>
       <w:r>
-        <w:t xml:space="preserve">he tool should operate without requiring </w:t>
+        <w:t xml:space="preserve">he </w:t>
+      </w:r>
+      <w:r>
+        <w:t>toolset</w:t>
+      </w:r>
+      <w:r>
+        <w:t xml:space="preserve"> should operate without requiring </w:t>
       </w:r>
       <w:r>
         <w:t xml:space="preserve">any </w:t>
@@ -686,7 +772,16 @@
         <w:rPr>
           <w:rFonts w:hint="eastAsia"/>
         </w:rPr>
-        <w:t xml:space="preserve">he tool should facilitate </w:t>
+        <w:t xml:space="preserve">he </w:t>
+      </w:r>
+      <w:r>
+        <w:t>toolset</w:t>
+      </w:r>
+      <w:r>
+        <w:rPr>
+          <w:rFonts w:hint="eastAsia"/>
+        </w:rPr>
+        <w:t xml:space="preserve"> should facilitate </w:t>
       </w:r>
       <w:r>
         <w:t xml:space="preserve">engineers to </w:t>
@@ -734,7 +829,13 @@
         <w:t xml:space="preserve"> </w:t>
       </w:r>
       <w:r>
-        <w:t xml:space="preserve">for large software systems. The tool should reduce such effort </w:t>
+        <w:t xml:space="preserve">for large software systems. The </w:t>
+      </w:r>
+      <w:r>
+        <w:t>toolset</w:t>
+      </w:r>
+      <w:r>
+        <w:t xml:space="preserve"> should reduce such effort </w:t>
       </w:r>
       <w:r>
         <w:t>as much as possible</w:t>
@@ -746,7 +847,13 @@
         <w:t>In addition</w:t>
       </w:r>
       <w:r>
-        <w:t xml:space="preserve">, the tool should </w:t>
+        <w:t xml:space="preserve">, the </w:t>
+      </w:r>
+      <w:r>
+        <w:t>toolset</w:t>
+      </w:r>
+      <w:r>
+        <w:t xml:space="preserve"> should </w:t>
       </w:r>
       <w:r>
         <w:t>provide guidance to</w:t>
@@ -787,7 +894,13 @@
         <w:t>doption</w:t>
       </w:r>
       <w:r>
-        <w:t>. The tool should allow incremental adoption when appli</w:t>
+        <w:t xml:space="preserve">. The </w:t>
+      </w:r>
+      <w:r>
+        <w:t>toolset</w:t>
+      </w:r>
+      <w:r>
+        <w:t xml:space="preserve"> should allow incremental adoption when appli</w:t>
       </w:r>
       <w:r>
         <w:t xml:space="preserve">ed to a large software system. Adoption of the technology and successful results are more likely if </w:t>
@@ -829,7 +942,13 @@
         <w:t>. T</w:t>
       </w:r>
       <w:r>
-        <w:t xml:space="preserve">he tool should </w:t>
+        <w:t xml:space="preserve">he </w:t>
+      </w:r>
+      <w:r>
+        <w:t>toolset</w:t>
+      </w:r>
+      <w:r>
+        <w:t xml:space="preserve"> should </w:t>
       </w:r>
       <w:r>
         <w:t xml:space="preserve">allow </w:t>
@@ -921,7 +1040,13 @@
         <w:t>. T</w:t>
       </w:r>
       <w:r>
-        <w:t xml:space="preserve">he tool should </w:t>
+        <w:t xml:space="preserve">he </w:t>
+      </w:r>
+      <w:r>
+        <w:t>toolset</w:t>
+      </w:r>
+      <w:r>
+        <w:t xml:space="preserve"> should </w:t>
       </w:r>
       <w:r>
         <w:t>support</w:t>
@@ -954,7 +1079,19 @@
         <w:rPr>
           <w:lang w:eastAsia="zh-CN"/>
         </w:rPr>
-        <w:t xml:space="preserve">for the tool is to </w:t>
+        <w:t xml:space="preserve">for the </w:t>
+      </w:r>
+      <w:r>
+        <w:rPr>
+          <w:lang w:eastAsia="zh-CN"/>
+        </w:rPr>
+        <w:t>toolset</w:t>
+      </w:r>
+      <w:r>
+        <w:rPr>
+          <w:lang w:eastAsia="zh-CN"/>
+        </w:rPr>
+        <w:t xml:space="preserve"> is to </w:t>
       </w:r>
       <w:r>
         <w:rPr>
@@ -985,7 +1122,7 @@
         <w:ind w:firstLine="0"/>
       </w:pPr>
       <w:r>
-        <w:t>Design</w:t>
+        <w:t>The User’s View</w:t>
       </w:r>
     </w:p>
     <w:p>
@@ -993,10 +1130,48 @@
         <w:pStyle w:val="BodyText"/>
       </w:pPr>
       <w:r>
-        <w:t xml:space="preserve">The basic design of the </w:t>
-      </w:r>
-      <w:r>
-        <w:t xml:space="preserve">Osprey </w:t>
+        <w:t xml:space="preserve">In </w:t>
+      </w:r>
+      <w:r>
+        <w:t>related work on units checking</w:t>
+      </w:r>
+      <w:r>
+        <w:t xml:space="preserve">, </w:t>
+      </w:r>
+      <w:r>
+        <w:t>toolset</w:t>
+      </w:r>
+      <w:r>
+        <w:t xml:space="preserve"> support has focused on source code annotations in the form of comments and command line invocation of analysis. </w:t>
+      </w:r>
+      <w:r>
+        <w:t>Meeting the objectives listed above for</w:t>
+      </w:r>
+      <w:r>
+        <w:t xml:space="preserve"> real-world type systems</w:t>
+      </w:r>
+      <w:r>
+        <w:t xml:space="preserve"> </w:t>
+      </w:r>
+      <w:r>
+        <w:t>requires a sophisticated interface that provides a number of facilities to the user.</w:t>
+      </w:r>
+    </w:p>
+    <w:p>
+      <w:pPr>
+        <w:pStyle w:val="BodyText"/>
+      </w:pPr>
+      <w:r>
+        <w:t>A high-level view</w:t>
+      </w:r>
+      <w:r>
+        <w:t xml:space="preserve"> of the </w:t>
+      </w:r>
+      <w:r>
+        <w:t>Falcon</w:t>
+      </w:r>
+      <w:r>
+        <w:t xml:space="preserve"> </w:t>
       </w:r>
       <w:r>
         <w:t>user interface is shown in</w:t>
@@ -1026,7 +1201,22 @@
         <w:t xml:space="preserve">The </w:t>
       </w:r>
       <w:r>
-        <w:t>subject Java program is presented to the user in one window and the real-world type system in use is presented in a second window. Control of Osprey</w:t>
+        <w:t xml:space="preserve">subject Java program is presented to the user in one window and the real-world type system in use is presented in a second window. </w:t>
+      </w:r>
+      <w:r>
+        <w:t>The Java program display is purely for reference; d</w:t>
+      </w:r>
+      <w:r>
+        <w:t>evelopment of the Java software is entirely outside of Falcon.</w:t>
+      </w:r>
+      <w:r>
+        <w:t xml:space="preserve"> </w:t>
+      </w:r>
+      <w:r>
+        <w:t xml:space="preserve">Control of </w:t>
+      </w:r>
+      <w:r>
+        <w:t>Falcon</w:t>
       </w:r>
       <w:r>
         <w:t>,</w:t>
@@ -1046,8 +1236,6 @@
       <w:r>
         <w:t xml:space="preserve"> are available through a set of graphic control panels.</w:t>
       </w:r>
-      <w:bookmarkStart w:id="2" w:name="_GoBack"/>
-      <w:bookmarkEnd w:id="2"/>
     </w:p>
     <w:p>
       <w:pPr>
@@ -1055,7 +1243,7 @@
       </w:pPr>
       <w:r>
         <w:drawing>
-          <wp:inline distT="0" distB="0" distL="0" distR="0" wp14:anchorId="707C6A82" wp14:editId="7C12B933">
+          <wp:inline distT="0" distB="0" distL="0" distR="0" wp14:anchorId="7A315A68" wp14:editId="6D685821">
             <wp:extent cx="3195955" cy="2289175"/>
             <wp:effectExtent l="0" t="0" r="4445" b="0"/>
             <wp:docPr id="1" name="Picture 1"/>
@@ -1097,7 +1285,13 @@
       </w:pPr>
       <w:bookmarkStart w:id="3" w:name="_Ref461294330"/>
       <w:r>
-        <w:t>The Osprey user interface.</w:t>
+        <w:t xml:space="preserve">The </w:t>
+      </w:r>
+      <w:r>
+        <w:t>Falcon</w:t>
+      </w:r>
+      <w:r>
+        <w:t xml:space="preserve"> user interface.</w:t>
       </w:r>
       <w:bookmarkEnd w:id="3"/>
     </w:p>
@@ -1105,13 +1299,208 @@
       <w:pPr>
         <w:pStyle w:val="BodyText"/>
       </w:pPr>
+      <w:r>
+        <w:t>The major features of the interface are as follows:</w:t>
+      </w:r>
+    </w:p>
+    <w:p>
+      <w:pPr>
+        <w:pStyle w:val="bulletlist"/>
+      </w:pPr>
+      <w:r>
+        <w:rPr>
+          <w:b/>
+        </w:rPr>
+        <w:t>Java highlighting</w:t>
+      </w:r>
+      <w:r>
+        <w:t>. To assist the user in navigating the source code, the Java display highlights the source code with coloring in a typical fashion.</w:t>
+      </w:r>
+    </w:p>
+    <w:p>
+      <w:pPr>
+        <w:pStyle w:val="bulletlist"/>
+      </w:pPr>
+      <w:r>
+        <w:rPr>
+          <w:b/>
+        </w:rPr>
+        <w:t>Type bindings</w:t>
+      </w:r>
+      <w:r>
+        <w:t xml:space="preserve">. Bindings of real-world types to program elements are established by highlighting the program element in the source code and then selecting the desired real-world type from a list. By default, bindings are not included in the source code display although they can be easily displayed via a tooltip (see below). If desired </w:t>
+      </w:r>
+      <w:r>
+        <w:lastRenderedPageBreak/>
+        <w:t>Falcon will inject comments into the source code to indicate bindings as a convenience to the user.</w:t>
+      </w:r>
+    </w:p>
+    <w:p>
+      <w:pPr>
+        <w:pStyle w:val="bulletlist"/>
+      </w:pPr>
+      <w:r>
+        <w:rPr>
+          <w:b/>
+        </w:rPr>
+        <w:t>Statistics</w:t>
+      </w:r>
+      <w:r>
+        <w:t>. Statistics about the real-world type system are displayed including the number of types, the number of type rules, and the number of bindings of real-world types to program elements.</w:t>
+      </w:r>
+    </w:p>
+    <w:p>
+      <w:pPr>
+        <w:pStyle w:val="bulletlist"/>
+      </w:pPr>
+      <w:r>
+        <w:rPr>
+          <w:b/>
+        </w:rPr>
+        <w:t>Real-world types</w:t>
+      </w:r>
+      <w:r>
+        <w:t>. The list of type names is presented, and, for each, all of the attributes of the types, measurement units for example, are listed.</w:t>
+      </w:r>
+    </w:p>
+    <w:p>
+      <w:pPr>
+        <w:pStyle w:val="bulletlist"/>
+      </w:pPr>
+      <w:r>
+        <w:rPr>
+          <w:b/>
+        </w:rPr>
+        <w:t>Program element</w:t>
+      </w:r>
+      <w:r>
+        <w:rPr>
+          <w:b/>
+        </w:rPr>
+        <w:t xml:space="preserve"> types</w:t>
+      </w:r>
+      <w:r>
+        <w:t xml:space="preserve">. In the display of the Java source code, by </w:t>
+      </w:r>
+      <w:r>
+        <w:t>hovering the mouse</w:t>
+      </w:r>
+      <w:r>
+        <w:t xml:space="preserve"> over a program element, the real-world type associated with the element is displayed as a tooltip. This mechanism allows the user to review </w:t>
+      </w:r>
+      <w:r>
+        <w:t xml:space="preserve">and check </w:t>
+      </w:r>
+      <w:r>
+        <w:t xml:space="preserve">the real-world typing for a complete expression by moving the mouse over the expression in an appropriate </w:t>
+      </w:r>
+      <w:r>
+        <w:t>way.</w:t>
+      </w:r>
+    </w:p>
+    <w:p>
+      <w:pPr>
+        <w:pStyle w:val="bulletlist"/>
+      </w:pPr>
+      <w:r>
+        <w:rPr>
+          <w:b/>
+        </w:rPr>
+        <w:t>Elements of a type</w:t>
+      </w:r>
+      <w:r>
+        <w:t>. All of the program elements of a particular type in the Java source code can be displayed.</w:t>
+      </w:r>
+    </w:p>
+    <w:p>
+      <w:pPr>
+        <w:pStyle w:val="bulletlist"/>
+      </w:pPr>
+      <w:r>
+        <w:rPr>
+          <w:b/>
+        </w:rPr>
+        <w:t>Libraries</w:t>
+      </w:r>
+      <w:r>
+        <w:t>. A real-world type system can be developed and subsequently stored as a library, or an existing library can be read and made available for analysis of a given source program.</w:t>
+      </w:r>
+    </w:p>
+    <w:p>
+      <w:pPr>
+        <w:pStyle w:val="bulletlist"/>
+      </w:pPr>
+      <w:r>
+        <w:rPr>
+          <w:b/>
+        </w:rPr>
+        <w:t>Type synthesis</w:t>
+      </w:r>
+      <w:r>
+        <w:t xml:space="preserve">. </w:t>
+      </w:r>
+      <w:r>
+        <w:t xml:space="preserve">Support for synthesis of </w:t>
+      </w:r>
+      <w:r>
+        <w:t>the</w:t>
+      </w:r>
+      <w:r>
+        <w:t xml:space="preserve"> real-world type system for a given source program is provided, in part</w:t>
+      </w:r>
+      <w:r>
+        <w:t>. The Falcon toolset includes a processor that processes the Java source code and parses all of the identifiers. The results are supplied to the user to consider as elements of real-world type definitions. With types defined, the toolset facilitates the establishment of type bindings by providing type propagation of initial bindings seeded by the user.</w:t>
+      </w:r>
+    </w:p>
+    <w:p>
+      <w:pPr>
+        <w:pStyle w:val="bulletlist"/>
+      </w:pPr>
+      <w:r>
+        <w:rPr>
+          <w:b/>
+        </w:rPr>
+        <w:t>Analysis</w:t>
+      </w:r>
+      <w:r>
+        <w:t>. All forms of analysis are invoked and all resulting analyses displayed from the user interface. For example, real-world type checking is invoked from a menu item, and any real-world type errors (violation of a real-world type rule) that are detected are displayed in a separate window.</w:t>
+      </w:r>
+    </w:p>
+    <w:p>
+      <w:pPr>
+        <w:pStyle w:val="Heading1"/>
+      </w:pPr>
+      <w:r>
+        <w:t>The Toolset Architecture</w:t>
+      </w:r>
     </w:p>
     <w:p>
       <w:pPr>
         <w:pStyle w:val="BodyText"/>
       </w:pPr>
       <w:r>
-        <w:t>Development of the Java software is entirely outside of Osprey.</w:t>
+        <w:t>Falcon</w:t>
+      </w:r>
+      <w:r>
+        <w:t xml:space="preserve"> is implemented as an Eclipse Rich Client Platform </w:t>
+      </w:r>
+      <w:r>
+        <w:fldChar w:fldCharType="begin"/>
+      </w:r>
+      <w:r>
+        <w:instrText xml:space="preserve"> REF _Ref461198726 \r \h </w:instrText>
+      </w:r>
+      <w:r>
+        <w:fldChar w:fldCharType="separate"/>
+      </w:r>
+      <w:r>
+        <w:t>[5]</w:t>
+      </w:r>
+      <w:r>
+        <w:fldChar w:fldCharType="end"/>
+      </w:r>
+      <w:r>
+        <w:t>.</w:t>
       </w:r>
     </w:p>
     <w:p>
@@ -1170,7 +1559,7 @@
         <w:fldChar w:fldCharType="separate"/>
       </w:r>
       <w:r>
-        <w:t>Fig. 1</w:t>
+        <w:t>Fig. 2</w:t>
       </w:r>
       <w:r>
         <w:fldChar w:fldCharType="end"/>
@@ -1200,11 +1589,11 @@
         <w:pStyle w:val="bulletcontinued"/>
       </w:pPr>
       <w:r>
-        <w:t xml:space="preserve">Selecting an entity in the Java program that is to have a real-world type (clicking on the text) and selecting the particular real-world type to be used (clicking on the type name) establishes a binding. These real-world type </w:t>
+        <w:t xml:space="preserve">Selecting an entity in the Java program that is to have a real-world type (clicking on the text) and selecting the particular real-world type to be used (clicking on the type </w:t>
       </w:r>
       <w:r>
         <w:lastRenderedPageBreak/>
-        <w:t xml:space="preserve">bindings can be displayed as </w:t>
+        <w:t xml:space="preserve">name) establishes a binding. These real-world type bindings can be displayed as </w:t>
       </w:r>
       <w:proofErr w:type="spellStart"/>
       <w:r>
@@ -1399,11 +1788,11 @@
         <w:pStyle w:val="bulletcontinued"/>
       </w:pPr>
       <w:r>
-        <w:t xml:space="preserve">Synthesis of candidate real-world types and type rules are triggered by clicks on the Java programs. The synthesis provides standalone text files for candidate real-world types and real-world type rules. The text files </w:t>
+        <w:t xml:space="preserve">Synthesis of candidate real-world types and type rules are triggered by clicks on the Java programs. The synthesis provides standalone text files for candidate </w:t>
       </w:r>
       <w:r>
         <w:lastRenderedPageBreak/>
-        <w:t xml:space="preserve">are then reviewed by the users to select the candidates that apply and </w:t>
+        <w:t xml:space="preserve">real-world types and real-world type rules. The text files are then reviewed by the users to select the candidates that apply and </w:t>
       </w:r>
       <w:r>
         <w:t xml:space="preserve">then construct </w:t>
@@ -1491,7 +1880,7 @@
         <w:fldChar w:fldCharType="separate"/>
       </w:r>
       <w:r>
-        <w:t>Fig. 2</w:t>
+        <w:t>Fig. 3</w:t>
       </w:r>
       <w:r>
         <w:fldChar w:fldCharType="end"/>
@@ -2727,7 +3116,14 @@
         <w:rPr>
           <w:lang w:eastAsia="en-US"/>
         </w:rPr>
-        <w:t xml:space="preserve">The tool introduced in this paper implements the idea of real-world type systems. Real-world types are real-world analog of types used in programming languages. Other researchers have made effort on extending the basic types to support additional checking capabilities. </w:t>
+        <w:t xml:space="preserve">The tool introduced in this paper implements the idea of real-world type systems. Real-world types are real-world analog of types used in programming languages. Other researchers have </w:t>
+      </w:r>
+      <w:r>
+        <w:rPr>
+          <w:lang w:eastAsia="en-US"/>
+        </w:rPr>
+        <w:lastRenderedPageBreak/>
+        <w:t xml:space="preserve">made effort on extending the basic types to support additional checking capabilities. </w:t>
       </w:r>
     </w:p>
     <w:p>
@@ -2877,14 +3273,7 @@
         <w:rPr>
           <w:lang w:eastAsia="en-US"/>
         </w:rPr>
-        <w:t xml:space="preserve"> the idea of pluggable type system </w:t>
-      </w:r>
-      <w:r>
-        <w:rPr>
-          <w:lang w:eastAsia="en-US"/>
-        </w:rPr>
-        <w:lastRenderedPageBreak/>
-        <w:t xml:space="preserve">for Java. </w:t>
+        <w:t xml:space="preserve"> the idea of pluggable type system for Java. </w:t>
       </w:r>
       <w:r>
         <w:rPr>
@@ -3200,11 +3589,7 @@
       </w:pPr>
       <w:bookmarkStart w:id="13" w:name="_Ref456967127"/>
       <w:r>
-        <w:t xml:space="preserve">Dietl, W., S. Dietzel, M. Ernst, K. Muşlu, and T. Schiller. 2011. “Building and using pluggable type-checkers.” In Proceedings of the 33rd </w:t>
-      </w:r>
-      <w:r>
-        <w:lastRenderedPageBreak/>
-        <w:t>International Conference on Software Engineering (ICSE). Waikiki, Honolulu, 681-690. ACM Press, 2011.</w:t>
+        <w:t>Dietl, W., S. Dietzel, M. Ernst, K. Muşlu, and T. Schiller. 2011. “Building and using pluggable type-checkers.” In Proceedings of the 33rd International Conference on Software Engineering (ICSE). Waikiki, Honolulu, 681-690. ACM Press, 2011.</w:t>
       </w:r>
       <w:bookmarkEnd w:id="13"/>
       <w:r>
@@ -3515,7 +3900,7 @@
           <w:rPr>
             <w:noProof/>
           </w:rPr>
-          <w:t>2</w:t>
+          <w:t>1</w:t>
         </w:r>
         <w:r>
           <w:rPr>
@@ -8707,7 +9092,7 @@
 </file>
 
 <file path=customXml/itemProps1.xml><?xml version="1.0" encoding="utf-8"?>
-<ds:datastoreItem xmlns:ds="http://schemas.openxmlformats.org/officeDocument/2006/customXml" ds:itemID="{14D4FE41-B0C9-3346-82CA-41EE19E7BA84}">
+<ds:datastoreItem xmlns:ds="http://schemas.openxmlformats.org/officeDocument/2006/customXml" ds:itemID="{6DAE0176-63C5-3843-AFC3-E181D98E2C01}">
   <ds:schemaRefs>
     <ds:schemaRef ds:uri="http://schemas.openxmlformats.org/officeDocument/2006/bibliography"/>
   </ds:schemaRefs>

</xml_diff>